<commit_message>
ass1 and ass2 update
</commit_message>
<xml_diff>
--- a/A1-2/report.docx
+++ b/A1-2/report.docx
@@ -277,7 +277,7 @@
           <w:rFonts w:hint="eastAsia"/>
           <w:lang w:val="en-US" w:eastAsia="zh-CN"/>
         </w:rPr>
-        <w:t>Least square error: 2.555106219717643</w:t>
+        <w:t>Least square error: 4.098964272186757</w:t>
       </w:r>
     </w:p>
     <w:p>
@@ -374,7 +374,7 @@
           <w:rFonts w:hint="eastAsia"/>
           <w:lang w:val="en-US" w:eastAsia="zh-CN"/>
         </w:rPr>
-        <w:t>Least square error: 3.768855396743753</w:t>
+        <w:t>Least square error: 6.178830861121975</w:t>
       </w:r>
     </w:p>
     <w:p>
@@ -438,15 +438,11 @@
         </w:rPr>
       </w:pPr>
       <w:r>
-        <w:rPr>
-          <w:rFonts w:hint="default"/>
-          <w:lang w:val="en-US" w:eastAsia="zh-CN"/>
-        </w:rPr>
         <w:drawing>
           <wp:inline distT="0" distB="0" distL="114300" distR="114300">
-            <wp:extent cx="4876800" cy="2743200"/>
+            <wp:extent cx="3657600" cy="2057400"/>
             <wp:effectExtent l="0" t="0" r="0" b="0"/>
-            <wp:docPr id="7" name="图片 7" descr="blended_image_1"/>
+            <wp:docPr id="5" name="Picture 1"/>
             <wp:cNvGraphicFramePr>
               <a:graphicFrameLocks xmlns:a="http://schemas.openxmlformats.org/drawingml/2006/main" noChangeAspect="1"/>
             </wp:cNvGraphicFramePr>
@@ -454,7 +450,7 @@
               <a:graphicData uri="http://schemas.openxmlformats.org/drawingml/2006/picture">
                 <pic:pic xmlns:pic="http://schemas.openxmlformats.org/drawingml/2006/picture">
                   <pic:nvPicPr>
-                    <pic:cNvPr id="7" name="图片 7" descr="blended_image_1"/>
+                    <pic:cNvPr id="5" name="Picture 1"/>
                     <pic:cNvPicPr>
                       <a:picLocks noChangeAspect="1"/>
                     </pic:cNvPicPr>
@@ -468,11 +464,15 @@
                   <pic:spPr>
                     <a:xfrm>
                       <a:off x="0" y="0"/>
-                      <a:ext cx="4876800" cy="2743200"/>
+                      <a:ext cx="3657600" cy="2057400"/>
                     </a:xfrm>
                     <a:prstGeom prst="rect">
                       <a:avLst/>
                     </a:prstGeom>
+                    <a:noFill/>
+                    <a:ln>
+                      <a:noFill/>
+                    </a:ln>
                   </pic:spPr>
                 </pic:pic>
               </a:graphicData>
@@ -502,14 +502,7 @@
           <w:rFonts w:hint="eastAsia"/>
           <w:lang w:val="en-US" w:eastAsia="zh-CN"/>
         </w:rPr>
-        <w:t>Least square error: 0</w:t>
-      </w:r>
-      <w:r>
-        <w:rPr>
-          <w:rFonts w:hint="default"/>
-          <w:lang w:val="en-US" w:eastAsia="zh-CN"/>
-        </w:rPr>
-        <w:t>.0</w:t>
+        <w:t>Least square error: 7.548360620049058e-12</w:t>
       </w:r>
     </w:p>
     <w:p>
@@ -536,26 +529,20 @@
         </w:rPr>
         <w:t>Source2 + target</w:t>
       </w:r>
-      <w:bookmarkStart w:id="0" w:name="_GoBack"/>
-      <w:bookmarkEnd w:id="0"/>
-    </w:p>
-    <w:p>
-      <w:pPr>
-        <w:rPr>
-          <w:rFonts w:hint="eastAsia"/>
-          <w:lang w:val="en-US" w:eastAsia="zh-CN"/>
-        </w:rPr>
-      </w:pPr>
-      <w:r>
-        <w:rPr>
-          <w:rFonts w:hint="eastAsia"/>
-          <w:lang w:val="en-US" w:eastAsia="zh-CN"/>
-        </w:rPr>
+    </w:p>
+    <w:p>
+      <w:pPr>
+        <w:rPr>
+          <w:rFonts w:hint="eastAsia"/>
+          <w:lang w:val="en-US" w:eastAsia="zh-CN"/>
+        </w:rPr>
+      </w:pPr>
+      <w:r>
         <w:drawing>
           <wp:inline distT="0" distB="0" distL="114300" distR="114300">
-            <wp:extent cx="4876800" cy="2743200"/>
+            <wp:extent cx="3657600" cy="2057400"/>
             <wp:effectExtent l="0" t="0" r="0" b="0"/>
-            <wp:docPr id="8" name="图片 8" descr="blended_image_2"/>
+            <wp:docPr id="6" name="Picture 2"/>
             <wp:cNvGraphicFramePr>
               <a:graphicFrameLocks xmlns:a="http://schemas.openxmlformats.org/drawingml/2006/main" noChangeAspect="1"/>
             </wp:cNvGraphicFramePr>
@@ -563,7 +550,7 @@
               <a:graphicData uri="http://schemas.openxmlformats.org/drawingml/2006/picture">
                 <pic:pic xmlns:pic="http://schemas.openxmlformats.org/drawingml/2006/picture">
                   <pic:nvPicPr>
-                    <pic:cNvPr id="8" name="图片 8" descr="blended_image_2"/>
+                    <pic:cNvPr id="6" name="Picture 2"/>
                     <pic:cNvPicPr>
                       <a:picLocks noChangeAspect="1"/>
                     </pic:cNvPicPr>
@@ -577,11 +564,15 @@
                   <pic:spPr>
                     <a:xfrm>
                       <a:off x="0" y="0"/>
-                      <a:ext cx="4876800" cy="2743200"/>
+                      <a:ext cx="3657600" cy="2057400"/>
                     </a:xfrm>
                     <a:prstGeom prst="rect">
                       <a:avLst/>
                     </a:prstGeom>
+                    <a:noFill/>
+                    <a:ln>
+                      <a:noFill/>
+                    </a:ln>
                   </pic:spPr>
                 </pic:pic>
               </a:graphicData>
@@ -589,6 +580,16 @@
           </wp:inline>
         </w:drawing>
       </w:r>
+      <w:bookmarkStart w:id="0" w:name="_GoBack"/>
+      <w:bookmarkEnd w:id="0"/>
+    </w:p>
+    <w:p>
+      <w:pPr>
+        <w:rPr>
+          <w:rFonts w:hint="eastAsia"/>
+          <w:lang w:val="en-US" w:eastAsia="zh-CN"/>
+        </w:rPr>
+      </w:pPr>
     </w:p>
     <w:p>
       <w:pPr>
@@ -611,7 +612,7 @@
           <w:rFonts w:hint="default"/>
           <w:lang w:val="en-US" w:eastAsia="zh-CN"/>
         </w:rPr>
-        <w:t>0.0</w:t>
+        <w:t>1.1157592633233997e-11</w:t>
       </w:r>
     </w:p>
     <w:p>
@@ -963,12 +964,12 @@
       <w:sz w:val="32"/>
     </w:rPr>
   </w:style>
-  <w:style w:type="character" w:default="1" w:styleId="6">
+  <w:style w:type="character" w:default="1" w:styleId="5">
     <w:name w:val="Default Paragraph Font"/>
     <w:semiHidden/>
     <w:uiPriority w:val="0"/>
   </w:style>
-  <w:style w:type="table" w:default="1" w:styleId="5">
+  <w:style w:type="table" w:default="1" w:styleId="6">
     <w:name w:val="Normal Table"/>
     <w:semiHidden/>
     <w:qFormat/>

</xml_diff>